<commit_message>
add demo feio da uiverse
</commit_message>
<xml_diff>
--- a/exercicos-logica/21_compilação_de_exercícios_lógica.docx
+++ b/exercicos-logica/21_compilação_de_exercícios_lógica.docx
@@ -13,8 +13,6 @@
           <w:u w:val="single"/>
         </w:rPr>
       </w:pPr>
-      <w:bookmarkStart w:id="0" w:name="_GoBack"/>
-      <w:bookmarkEnd w:id="0"/>
       <w:r>
         <w:rPr>
           <w:b/>
@@ -2421,7 +2419,7 @@
           <w:sz w:val="14"/>
         </w:rPr>
       </w:pPr>
-      <w:bookmarkStart w:id="1" w:name="_Hlk36501514"/>
+      <w:bookmarkStart w:id="0" w:name="_Hlk36501514"/>
       <w:r>
         <w:rPr>
           <w:color w:val="FFFFFF" w:themeColor="background1"/>
@@ -2554,7 +2552,7 @@
         </w:r>
       </w:hyperlink>
     </w:p>
-    <w:bookmarkEnd w:id="1"/>
+    <w:bookmarkEnd w:id="0"/>
     <w:p>
       <w:pPr>
         <w:rPr>
@@ -5661,53 +5659,161 @@
         <w:t xml:space="preserve"> para repetir as leituras&gt;</w:t>
       </w:r>
     </w:p>
-    <w:p/>
-    <w:p>
-      <w:r>
+    <w:p>
+      <w:pPr>
+        <w:rPr>
+          <w:strike/>
+        </w:rPr>
+      </w:pPr>
+    </w:p>
+    <w:p>
+      <w:pPr>
+        <w:rPr>
+          <w:strike/>
+        </w:rPr>
+      </w:pPr>
+      <w:r>
+        <w:rPr>
+          <w:strike/>
+        </w:rPr>
         <w:t>7.5</w:t>
       </w:r>
       <w:r>
+        <w:rPr>
+          <w:strike/>
+        </w:rPr>
         <w:t xml:space="preserve">: </w:t>
       </w:r>
-      <w:r>
+    </w:p>
+    <w:p>
+      <w:pPr>
+        <w:rPr>
+          <w:strike/>
+        </w:rPr>
+      </w:pPr>
+      <w:r>
+        <w:rPr>
+          <w:strike/>
+        </w:rPr>
+        <w:t xml:space="preserve">Movido para </w:t>
+      </w:r>
+      <w:hyperlink r:id="rId28" w:history="1">
+        <w:r>
+          <w:rPr>
+            <w:rStyle w:val="Hyperlink"/>
+            <w:strike/>
+          </w:rPr>
+          <w:t>https://www.notion.so/rafaellindemann/Mano-Juca-226d393ff68e8089a4d9e52ddf67a856</w:t>
+        </w:r>
+      </w:hyperlink>
+    </w:p>
+    <w:p>
+      <w:pPr>
+        <w:rPr>
+          <w:strike/>
+        </w:rPr>
+      </w:pPr>
+      <w:r>
+        <w:rPr>
+          <w:strike/>
+        </w:rPr>
         <w:t>Mano Juca passou na entrevista!!!! Ele arrumou um emprego!!!!</w:t>
       </w:r>
     </w:p>
     <w:p>
-      <w:r>
+      <w:pPr>
+        <w:rPr>
+          <w:strike/>
+        </w:rPr>
+      </w:pPr>
+      <w:r>
+        <w:rPr>
+          <w:strike/>
+        </w:rPr>
         <w:t>Agora ele é operador de fotocopiadora (tira xeróx) :D</w:t>
       </w:r>
     </w:p>
     <w:p>
-      <w:r>
+      <w:pPr>
+        <w:rPr>
+          <w:strike/>
+        </w:rPr>
+      </w:pPr>
+      <w:r>
+        <w:rPr>
+          <w:strike/>
+        </w:rPr>
         <w:t>Mas, né...</w:t>
       </w:r>
     </w:p>
     <w:p>
-      <w:r>
+      <w:pPr>
+        <w:rPr>
+          <w:strike/>
+        </w:rPr>
+      </w:pPr>
+      <w:r>
+        <w:rPr>
+          <w:strike/>
+        </w:rPr>
         <w:t>Adiantou nada, ele não aprendeu a tabuada. Tá se perdendo todo na hora de cobrar os clientes e o patrão já tá de ovo virado com ele.</w:t>
       </w:r>
     </w:p>
     <w:p>
-      <w:r>
+      <w:pPr>
+        <w:rPr>
+          <w:strike/>
+        </w:rPr>
+      </w:pPr>
+      <w:r>
+        <w:rPr>
+          <w:strike/>
+        </w:rPr>
         <w:t>PRECISAMOS AGIR RÁPIDO!</w:t>
       </w:r>
     </w:p>
     <w:p>
-      <w:r>
+      <w:pPr>
+        <w:rPr>
+          <w:strike/>
+        </w:rPr>
+      </w:pPr>
+      <w:r>
+        <w:rPr>
+          <w:strike/>
+        </w:rPr>
         <w:t>Tendo em vista que cada cópia sai R$0,33, faz aí um programa que mostre uma lista de quanto custa desde 1 até 500 cópias.</w:t>
       </w:r>
     </w:p>
     <w:p>
-      <w:r>
+      <w:pPr>
+        <w:rPr>
+          <w:strike/>
+        </w:rPr>
+      </w:pPr>
+      <w:r>
+        <w:rPr>
+          <w:strike/>
+        </w:rPr>
         <w:t>Exemplinho pra ninguém dizer “numtendiiii”:</w:t>
       </w:r>
     </w:p>
     <w:p>
-      <w:r>
+      <w:pPr>
+        <w:rPr>
+          <w:strike/>
+        </w:rPr>
+      </w:pPr>
+      <w:r>
+        <w:rPr>
+          <w:strike/>
+        </w:rPr>
         <w:t>Quantidade</w:t>
       </w:r>
       <w:r>
+        <w:rPr>
+          <w:strike/>
+        </w:rPr>
         <w:tab/>
         <w:t>Preço</w:t>
       </w:r>
@@ -5719,8 +5825,14 @@
           <w:ilvl w:val="0"/>
           <w:numId w:val="7"/>
         </w:numPr>
-      </w:pPr>
-      <w:r>
+        <w:rPr>
+          <w:strike/>
+        </w:rPr>
+      </w:pPr>
+      <w:r>
+        <w:rPr>
+          <w:strike/>
+        </w:rPr>
         <w:t>:  R$0,33</w:t>
       </w:r>
     </w:p>
@@ -5731,8 +5843,14 @@
           <w:ilvl w:val="0"/>
           <w:numId w:val="7"/>
         </w:numPr>
-      </w:pPr>
-      <w:r>
+        <w:rPr>
+          <w:strike/>
+        </w:rPr>
+      </w:pPr>
+      <w:r>
+        <w:rPr>
+          <w:strike/>
+        </w:rPr>
         <w:t>:  R$0,66</w:t>
       </w:r>
     </w:p>
@@ -5743,16 +5861,28 @@
           <w:ilvl w:val="0"/>
           <w:numId w:val="7"/>
         </w:numPr>
-      </w:pPr>
-      <w:r>
+        <w:rPr>
+          <w:strike/>
+        </w:rPr>
+      </w:pPr>
+      <w:r>
+        <w:rPr>
+          <w:strike/>
+        </w:rPr>
         <w:t>:  R$0,99</w:t>
       </w:r>
     </w:p>
     <w:p>
       <w:pPr>
         <w:ind w:left="708"/>
-      </w:pPr>
-      <w:r>
+        <w:rPr>
+          <w:strike/>
+        </w:rPr>
+      </w:pPr>
+      <w:r>
+        <w:rPr>
+          <w:strike/>
+        </w:rPr>
         <w:t>...</w:t>
       </w:r>
     </w:p>
@@ -5797,6 +5927,7 @@
     </w:p>
     <w:p>
       <w:r>
+        <w:lastRenderedPageBreak/>
         <w:t>3x2=6</w:t>
       </w:r>
     </w:p>
@@ -5812,7 +5943,6 @@
     </w:p>
     <w:p>
       <w:r>
-        <w:lastRenderedPageBreak/>
         <w:t>6x2=12</w:t>
       </w:r>
     </w:p>
@@ -6273,6 +6403,7 @@
     <w:p/>
     <w:p>
       <w:r>
+        <w:lastRenderedPageBreak/>
         <w:t xml:space="preserve">7.11 – </w:t>
       </w:r>
       <w:r>
@@ -6296,11 +6427,7 @@
         <w:t>m e</w:t>
       </w:r>
       <w:r>
-        <w:t xml:space="preserve"> cresce 3 centímetros por </w:t>
-      </w:r>
-      <w:r>
-        <w:lastRenderedPageBreak/>
-        <w:t xml:space="preserve">ano. </w:t>
+        <w:t xml:space="preserve"> cresce 3 centímetros por ano. </w:t>
       </w:r>
       <w:r>
         <w:t>Crie um programa/script/algoritmo que mostre quando Enzo será mais alto que Valentina</w:t>
@@ -6559,7 +6686,11 @@
     </w:p>
     <w:p>
       <w:r>
-        <w:t>Vamos desenvolver um jogo pra gente se divertir um pouco com a criançada, trata-se do “Número mágico”.</w:t>
+        <w:t>V</w:t>
+      </w:r>
+      <w:bookmarkStart w:id="1" w:name="_GoBack"/>
+      <w:r>
+        <w:t>amos desenvolver um jogo pra gente se divertir um pouco com a criançada, trata-se do “Número mágico”.</w:t>
       </w:r>
       <w:r>
         <w:t xml:space="preserve"> É aquele joguinho de adivinhar um número.</w:t>
@@ -6652,6 +6783,7 @@
         <w:t>, modalidade endurance (o jogador tem x tentativas pra acertar, se acertar vai pra próxima e se errar morre)...</w:t>
       </w:r>
     </w:p>
+    <w:bookmarkEnd w:id="1"/>
     <w:p/>
     <w:p>
       <w:r>
@@ -6678,7 +6810,7 @@
         </w:rPr>
         <w:t xml:space="preserve">Exercícios legais em: </w:t>
       </w:r>
-      <w:hyperlink r:id="rId28" w:history="1">
+      <w:hyperlink r:id="rId29" w:history="1">
         <w:r>
           <w:rPr>
             <w:rStyle w:val="Hyperlink"/>
@@ -6698,7 +6830,7 @@
       <w:r>
         <w:t xml:space="preserve">Tem uns exercícios simples e repetitivos em </w:t>
       </w:r>
-      <w:hyperlink r:id="rId29" w:history="1">
+      <w:hyperlink r:id="rId30" w:history="1">
         <w:r>
           <w:rPr>
             <w:rStyle w:val="Hyperlink"/>
@@ -6860,7 +6992,7 @@
       <w:r>
         <w:t>Inspirados em Unemat (</w:t>
       </w:r>
-      <w:hyperlink r:id="rId30" w:history="1">
+      <w:hyperlink r:id="rId31" w:history="1">
         <w:r>
           <w:rPr>
             <w:rStyle w:val="Hyperlink"/>
@@ -7073,7 +7205,7 @@
                     <pic:cNvPicPr/>
                   </pic:nvPicPr>
                   <pic:blipFill>
-                    <a:blip r:embed="rId31">
+                    <a:blip r:embed="rId32">
                       <a:extLst>
                         <a:ext uri="{28A0092B-C50C-407E-A947-70E740481C1C}">
                           <a14:useLocalDpi xmlns:a14="http://schemas.microsoft.com/office/drawing/2010/main" val="0"/>
@@ -7202,7 +7334,7 @@
                     <pic:cNvPicPr/>
                   </pic:nvPicPr>
                   <pic:blipFill>
-                    <a:blip r:embed="rId32">
+                    <a:blip r:embed="rId33">
                       <a:extLst>
                         <a:ext uri="{28A0092B-C50C-407E-A947-70E740481C1C}">
                           <a14:useLocalDpi xmlns:a14="http://schemas.microsoft.com/office/drawing/2010/main" val="0"/>
@@ -7773,7 +7905,7 @@
         <w:spacing w:line="240" w:lineRule="auto"/>
         <w:jc w:val="both"/>
       </w:pPr>
-      <w:hyperlink r:id="rId33" w:history="1">
+      <w:hyperlink r:id="rId34" w:history="1">
         <w:r>
           <w:rPr>
             <w:rStyle w:val="Hyperlink"/>
@@ -7804,7 +7936,7 @@
         <w:spacing w:line="240" w:lineRule="auto"/>
         <w:jc w:val="both"/>
       </w:pPr>
-      <w:hyperlink r:id="rId34" w:history="1">
+      <w:hyperlink r:id="rId35" w:history="1">
         <w:r>
           <w:rPr>
             <w:rStyle w:val="Hyperlink"/>
@@ -7986,7 +8118,7 @@
     </w:p>
     <w:p/>
     <w:p>
-      <w:hyperlink r:id="rId35" w:history="1">
+      <w:hyperlink r:id="rId36" w:history="1">
         <w:r>
           <w:rPr>
             <w:rStyle w:val="Hyperlink"/>
@@ -7997,7 +8129,7 @@
     </w:p>
     <w:p/>
     <w:p>
-      <w:hyperlink r:id="rId36" w:history="1">
+      <w:hyperlink r:id="rId37" w:history="1">
         <w:r>
           <w:rPr>
             <w:rStyle w:val="Hyperlink"/>
@@ -8069,7 +8201,7 @@
       </w:r>
     </w:p>
     <w:p>
-      <w:hyperlink r:id="rId37" w:history="1">
+      <w:hyperlink r:id="rId38" w:history="1">
         <w:r>
           <w:rPr>
             <w:rStyle w:val="Hyperlink"/>
@@ -8254,7 +8386,7 @@
       <w:pPr>
         <w:spacing w:after="160"/>
       </w:pPr>
-      <w:hyperlink r:id="rId38" w:history="1">
+      <w:hyperlink r:id="rId39" w:history="1">
         <w:r>
           <w:rPr>
             <w:rStyle w:val="Hyperlink"/>
@@ -8329,7 +8461,7 @@
           <w:rStyle w:val="Hyperlink"/>
         </w:rPr>
       </w:pPr>
-      <w:hyperlink r:id="rId39" w:history="1">
+      <w:hyperlink r:id="rId40" w:history="1">
         <w:r>
           <w:rPr>
             <w:rStyle w:val="Hyperlink"/>

</xml_diff>